<commit_message>
Report & Gitignore Update
</commit_message>
<xml_diff>
--- a/Big_Report.docx
+++ b/Big_Report.docx
@@ -228,17 +228,33 @@
         <w:commentReference w:id="0"/>
       </w:r>
       <w:r>
-        <w:t xml:space="preserve">field of research and exploration even hundreds of years after the publication of </w:t>
+        <w:t xml:space="preserve">field of research and exploration </w:t>
+      </w:r>
+      <w:r>
+        <w:t>filled with uncertainty and unquantifiable variables</w:t>
+      </w:r>
+      <w:r>
+        <w:t xml:space="preserve"> </w:t>
+      </w:r>
+      <w:r>
+        <w:t xml:space="preserve">even hundreds of years after the publication of </w:t>
       </w:r>
       <w:r>
         <w:rPr>
           <w:i/>
           <w:iCs/>
         </w:rPr>
-        <w:t>The Wealth of Nations (1776)</w:t>
-      </w:r>
-      <w:r>
-        <w:t xml:space="preserve"> filled with uncertainty and unquantifiable variables. However, it </w:t>
+        <w:t>The Wealth of Nations (1776</w:t>
+      </w:r>
+      <w:r>
+        <w:rPr>
+          <w:i/>
+          <w:iCs/>
+        </w:rPr>
+        <w:t>)</w:t>
+      </w:r>
+      <w:r>
+        <w:t xml:space="preserve">. However, it </w:t>
       </w:r>
       <w:r>
         <w:t xml:space="preserve">is </w:t>
@@ -250,13 +266,7 @@
         <w:t>,</w:t>
       </w:r>
       <w:r>
-        <w:t xml:space="preserve"> than to quantify variables that contribute. In this paper, we take a dive into a field of personal </w:t>
-      </w:r>
-      <w:r>
-        <w:t xml:space="preserve">passion, </w:t>
-      </w:r>
-      <w:r>
-        <w:t>corruption. Corruption actively syphons resources away from productive measures and leads to negative impacts ranging from the development of crony capitalism (</w:t>
+        <w:t xml:space="preserve"> than to quantify variables that contribute. Corruption actively syphons resources away from productive measures and leads to negative impacts ranging from the development of crony capitalism (</w:t>
       </w:r>
       <w:r>
         <w:rPr>
@@ -309,10 +319,16 @@
         <w:t>states</w:t>
       </w:r>
       <w:r>
-        <w:t xml:space="preserve">—where the rise of corruption is largely ignored due to a large dearth of natural resource production. Growth produced by primary sector natural resource production often comes easier than that generated by secondary sector manufacturing or tertiary sector service industries, which tend to be much more </w:t>
-      </w:r>
-      <w:r>
-        <w:t>sensitive to global economic trends (although examples such as the Oil Crisis of 1973 should be studied as well).</w:t>
+        <w:t xml:space="preserve">—where the rise of corruption is largely ignored due to a large dearth of natural resource production. </w:t>
+      </w:r>
+      <w:r>
+        <w:t xml:space="preserve">Growth driven by primary sector natural resource production is </w:t>
+      </w:r>
+      <w:r>
+        <w:t xml:space="preserve">quicker to achieve than long-run </w:t>
+      </w:r>
+      <w:r>
+        <w:t>growth generated by secondary sector manufacturing or tertiary sector service industries, which typically require greater investment, infrastructure, and stability and are more sensitive to global economic trends (though events such as the Oil Crisis of 1973 illustrate that resource-based growth can also be vulnerable).</w:t>
       </w:r>
       <w:r>
         <w:t xml:space="preserve"> </w:t>
@@ -411,7 +427,31 @@
       </w:r>
       <w:r>
         <w:lastRenderedPageBreak/>
-        <w:t>whether exports of certain types of natural resources are or are not correlated with the expected increase in human HDI in a naïve assumption. This naïve assumption is that the large extraneous amounts of sudden wealth accumulated through natural resource exports often raise a country’s growth above a natural growth rate and should lead to large improvements in quality of life, lifespan (healthcare), and education (the three primary benchmarks used in calculating HDI) corresponding to increasing personal and government wealth. This assumption is characterized as naïve because many real-world instances of extraneous wealth gained from resources exports often fall into the wrong hands or are used for efforts other than improving the country to which it belongs.</w:t>
+        <w:t>whether exports of certain types of natural resources are or are not correlated with the expected increase in human HDI in a naïve assumption. This naïve assumption is that the large extraneous amounts of sudden wealth accumulated through natural resource exports often raise a country’s growth above a natural growth rate and should lead to large improvements in quality of life</w:t>
+      </w:r>
+      <w:r>
+        <w:t xml:space="preserve"> (income)</w:t>
+      </w:r>
+      <w:r>
+        <w:t xml:space="preserve">, lifespan </w:t>
+      </w:r>
+      <w:r>
+        <w:t>(healthcare)</w:t>
+      </w:r>
+      <w:r>
+        <w:t>, and education</w:t>
+      </w:r>
+      <w:r>
+        <w:t xml:space="preserve"> (average years in school), </w:t>
+      </w:r>
+      <w:r>
+        <w:t>the three primary benchmarks used in calculating HDI</w:t>
+      </w:r>
+      <w:r>
+        <w:t xml:space="preserve">, </w:t>
+      </w:r>
+      <w:r>
+        <w:t>corresponding to increasing personal and government wealth. This assumption is characterized as naïve because many real-world instances of extraneous wealth gained from resources exports often fall into the wrong hands or are used for efforts other than improving the country to which it belongs.</w:t>
       </w:r>
       <w:r>
         <w:t xml:space="preserve"> Of course, it is possible to increase HDI without large resource exports— we just suppose that the large revenue produced </w:t>
@@ -472,7 +512,40 @@
     </w:p>
     <w:p>
       <w:r>
-        <w:t>All data was sourced from the UN Comtrade database for broad export types: all mineral spirits (crude &amp; refined oil), all nonorganic mined resources (rare earth metals), ores (particularly steel of note), wood (forestry), and wheat. Population data used for per-capita comparison was sourced from the World Bank database and HDI data was sourced from the UNDP, which produces the index.</w:t>
+        <w:t xml:space="preserve">All data was sourced from the </w:t>
+      </w:r>
+      <w:hyperlink r:id="rId9" w:history="1">
+        <w:r>
+          <w:rPr>
+            <w:rStyle w:val="Hyperlink"/>
+          </w:rPr>
+          <w:t>UN Comtrade database</w:t>
+        </w:r>
+      </w:hyperlink>
+      <w:r>
+        <w:t xml:space="preserve"> for broad export types: all mineral spirits (crude &amp; refined oil), all nonorganic mined resources (rare earth metals), ores (particularly steel of note), wood (forestry), and wheat. Population data used for per-capita comparison was sourced from the </w:t>
+      </w:r>
+      <w:hyperlink r:id="rId10" w:history="1">
+        <w:r>
+          <w:rPr>
+            <w:rStyle w:val="Hyperlink"/>
+          </w:rPr>
+          <w:t>World Bank database</w:t>
+        </w:r>
+      </w:hyperlink>
+      <w:r>
+        <w:t xml:space="preserve"> and HDI data was sourced from the </w:t>
+      </w:r>
+      <w:hyperlink r:id="rId11" w:anchor="/indicies/HDI" w:history="1">
+        <w:r>
+          <w:rPr>
+            <w:rStyle w:val="Hyperlink"/>
+          </w:rPr>
+          <w:t>UNDP</w:t>
+        </w:r>
+      </w:hyperlink>
+      <w:r>
+        <w:t>, which produces the index.</w:t>
       </w:r>
     </w:p>
     <w:p>
@@ -493,6 +566,7 @@
         <w:pStyle w:val="Heading3"/>
       </w:pPr>
       <w:r>
+        <w:lastRenderedPageBreak/>
         <w:t>Oil</w:t>
       </w:r>
     </w:p>
@@ -506,7 +580,6 @@
     </w:p>
     <w:p>
       <w:r>
-        <w:lastRenderedPageBreak/>
         <w:t xml:space="preserve">Oil perhaps was the most interesting out of all of our findings with this method, with two instead of one distinct curves upward and some of the highest </w:t>
       </w:r>
       <w:r>
@@ -774,7 +847,11 @@
         <w:t>of all data from 2010-2020 simultaneously</w:t>
       </w:r>
       <w:r>
-        <w:t xml:space="preserve"> after regression in order to identify specific parts of trends— the countries and years involved, namely</w:t>
+        <w:t xml:space="preserve"> after regression in order to identify specific parts of trends— the </w:t>
+      </w:r>
+      <w:r>
+        <w:lastRenderedPageBreak/>
+        <w:t>countries and years involved, namely</w:t>
       </w:r>
       <w:r>
         <w:t xml:space="preserve">. The amount of clusters for each individual resource was manually adjusted as a hyperparameter to achieve relevant </w:t>
@@ -799,11 +876,7 @@
       </w:r>
       <w:proofErr w:type="spellEnd"/>
       <w:r>
-        <w:t xml:space="preserve"> in the lower half or left of graphs indicating low HDI with medium to high resource exports, which would be one possible indicative sign </w:t>
-      </w:r>
-      <w:r>
-        <w:lastRenderedPageBreak/>
-        <w:t>of a resource curse.</w:t>
+        <w:t xml:space="preserve"> in the lower half or left of graphs indicating low HDI with medium to high resource exports, which would be one possible indicative sign of a resource curse.</w:t>
       </w:r>
       <w:r>
         <w:t xml:space="preserve"> Also interesting are patterns shown by distributions </w:t>
@@ -949,6 +1022,7 @@
     </w:p>
     <w:p>
       <w:r>
+        <w:lastRenderedPageBreak/>
         <w:t>Figure 1a, b, c, d, e: clusters and various fitted nonlinear/linear regressions overlaid upon resource export per capita in dollars against HDI.</w:t>
       </w:r>
     </w:p>
@@ -973,7 +1047,6 @@
               <w:rPr>
                 <w:noProof/>
               </w:rPr>
-              <w:lastRenderedPageBreak/>
               <w:drawing>
                 <wp:inline distT="0" distB="0" distL="0" distR="0" wp14:anchorId="64B17899" wp14:editId="10AAFBC6">
                   <wp:extent cx="5770226" cy="3606393"/>
@@ -992,7 +1065,7 @@
                           </pic:cNvPicPr>
                         </pic:nvPicPr>
                         <pic:blipFill>
-                          <a:blip r:embed="rId9">
+                          <a:blip r:embed="rId12">
                             <a:extLst>
                               <a:ext uri="{28A0092B-C50C-407E-A947-70E740481C1C}">
                                 <a14:useLocalDpi xmlns:a14="http://schemas.microsoft.com/office/drawing/2010/main" val="0"/>
@@ -1037,7 +1110,7 @@
                 <w:noProof/>
               </w:rPr>
               <w:drawing>
-                <wp:inline distT="0" distB="0" distL="0" distR="0" wp14:anchorId="6232CE45" wp14:editId="1892A853">
+                <wp:inline distT="0" distB="0" distL="0" distR="0" wp14:anchorId="6232CE45" wp14:editId="11C5C26E">
                   <wp:extent cx="2793078" cy="1745673"/>
                   <wp:effectExtent l="0" t="0" r="7620" b="6985"/>
                   <wp:docPr id="219004671" name="Picture 5" descr="A graph with colored dots and lines&#10;&#10;AI-generated content may be incorrect."/>
@@ -1054,7 +1127,7 @@
                           </pic:cNvPicPr>
                         </pic:nvPicPr>
                         <pic:blipFill>
-                          <a:blip r:embed="rId10" cstate="print">
+                          <a:blip r:embed="rId13" cstate="print">
                             <a:extLst>
                               <a:ext uri="{28A0092B-C50C-407E-A947-70E740481C1C}">
                                 <a14:useLocalDpi xmlns:a14="http://schemas.microsoft.com/office/drawing/2010/main" val="0"/>
@@ -1097,7 +1170,7 @@
                 <w:noProof/>
               </w:rPr>
               <w:drawing>
-                <wp:inline distT="0" distB="0" distL="0" distR="0" wp14:anchorId="58281158" wp14:editId="7D9A03D9">
+                <wp:inline distT="0" distB="0" distL="0" distR="0" wp14:anchorId="58281158" wp14:editId="3544217F">
                   <wp:extent cx="2811213" cy="1757009"/>
                   <wp:effectExtent l="0" t="0" r="8255" b="0"/>
                   <wp:docPr id="983629783" name="Picture 2" descr="A graph of a graph with colored lines&#10;&#10;AI-generated content may be incorrect."/>
@@ -1114,7 +1187,7 @@
                           </pic:cNvPicPr>
                         </pic:nvPicPr>
                         <pic:blipFill>
-                          <a:blip r:embed="rId11" cstate="print">
+                          <a:blip r:embed="rId14" cstate="print">
                             <a:extLst>
                               <a:ext uri="{28A0092B-C50C-407E-A947-70E740481C1C}">
                                 <a14:useLocalDpi xmlns:a14="http://schemas.microsoft.com/office/drawing/2010/main" val="0"/>
@@ -1159,7 +1232,7 @@
                 <w:noProof/>
               </w:rPr>
               <w:drawing>
-                <wp:inline distT="0" distB="0" distL="0" distR="0" wp14:anchorId="25777BEF" wp14:editId="13BABAB9">
+                <wp:inline distT="0" distB="0" distL="0" distR="0" wp14:anchorId="25777BEF" wp14:editId="65DB9DDD">
                   <wp:extent cx="2826327" cy="1766454"/>
                   <wp:effectExtent l="0" t="0" r="0" b="5715"/>
                   <wp:docPr id="361610888" name="Picture 4" descr="A graph of different colored lines&#10;&#10;AI-generated content may be incorrect."/>
@@ -1176,7 +1249,7 @@
                           </pic:cNvPicPr>
                         </pic:nvPicPr>
                         <pic:blipFill>
-                          <a:blip r:embed="rId12" cstate="print">
+                          <a:blip r:embed="rId15" cstate="print">
                             <a:extLst>
                               <a:ext uri="{28A0092B-C50C-407E-A947-70E740481C1C}">
                                 <a14:useLocalDpi xmlns:a14="http://schemas.microsoft.com/office/drawing/2010/main" val="0"/>
@@ -1219,7 +1292,7 @@
                 <w:noProof/>
               </w:rPr>
               <w:drawing>
-                <wp:inline distT="0" distB="0" distL="0" distR="0" wp14:anchorId="3FD15F35" wp14:editId="2574FA80">
+                <wp:inline distT="0" distB="0" distL="0" distR="0" wp14:anchorId="3FD15F35" wp14:editId="7ED8FFD6">
                   <wp:extent cx="2821289" cy="1763305"/>
                   <wp:effectExtent l="0" t="0" r="0" b="8890"/>
                   <wp:docPr id="2029637149" name="Picture 1" descr="A graph of different colored dots&#10;&#10;AI-generated content may be incorrect."/>
@@ -1236,7 +1309,7 @@
                           </pic:cNvPicPr>
                         </pic:nvPicPr>
                         <pic:blipFill>
-                          <a:blip r:embed="rId13" cstate="print">
+                          <a:blip r:embed="rId16" cstate="print">
                             <a:extLst>
                               <a:ext uri="{28A0092B-C50C-407E-A947-70E740481C1C}">
                                 <a14:useLocalDpi xmlns:a14="http://schemas.microsoft.com/office/drawing/2010/main" val="0"/>
@@ -1311,6 +1384,7 @@
               <w:rPr>
                 <w:rFonts w:ascii="Aptos Narrow" w:hAnsi="Aptos Narrow"/>
               </w:rPr>
+              <w:lastRenderedPageBreak/>
               <w:t>Cluster 0</w:t>
             </w:r>
           </w:p>
@@ -1354,7 +1428,6 @@
               <w:rPr>
                 <w:rFonts w:ascii="Aptos Narrow" w:hAnsi="Aptos Narrow"/>
               </w:rPr>
-              <w:lastRenderedPageBreak/>
               <w:t>Year</w:t>
             </w:r>
           </w:p>
@@ -6653,10 +6726,7 @@
         </m:r>
       </m:oMath>
       <w:r>
-        <w:t xml:space="preserve"> </w:t>
-      </w:r>
-      <w:r>
-        <w:t>pattern of increasing HDI if exports increased, as would be expected of such more generalized and less valuable exports.</w:t>
+        <w:t xml:space="preserve"> pattern of increasing HDI if exports increased, as would be expected of such more generalized and less valuable exports.</w:t>
       </w:r>
     </w:p>
     <w:p>
@@ -6738,7 +6808,13 @@
     </w:p>
     <w:p>
       <w:r>
-        <w:t>Overall, the numerous tools (especially clustering and regression) developed in this project proved to be extremely enlightening in this exploratory study. Other tools included are incredibly valuable for visualization to understand why some countries and regions remain afflicted by poverty despite such abundant wealth.</w:t>
+        <w:t xml:space="preserve">Overall, the numerous tools (especially clustering and regression) developed in this project proved to be extremely enlightening in this exploratory study. Other tools included </w:t>
+      </w:r>
+      <w:r>
+        <w:t xml:space="preserve">such as numerical correlation functions, heatmaps, histograms, and 2D/3D plots (not mentioned) </w:t>
+      </w:r>
+      <w:r>
+        <w:t>are incredibly valuable for visualization to understand why some countries and regions remain afflicted by poverty despite such abundant wealth.</w:t>
       </w:r>
     </w:p>
     <w:sectPr>

</xml_diff>